<commit_message>
updates for team records
</commit_message>
<xml_diff>
--- a/plaque-orders/2016-plaque-order.docx
+++ b/plaque-orders/2016-plaque-order.docx
@@ -1,6 +1,6 @@
 
 <file path=word/document.xml><?xml version="1.0" encoding="utf-8"?>
-<w:document xmlns:wpc="http://schemas.microsoft.com/office/word/2010/wordprocessingCanvas" xmlns:mo="http://schemas.microsoft.com/office/mac/office/2008/main" xmlns:mc="http://schemas.openxmlformats.org/markup-compatibility/2006" xmlns:mv="urn:schemas-microsoft-com:mac:vml" xmlns:o="urn:schemas-microsoft-com:office:office" xmlns:r="http://schemas.openxmlformats.org/officeDocument/2006/relationships" xmlns:m="http://schemas.openxmlformats.org/officeDocument/2006/math" xmlns:v="urn:schemas-microsoft-com:vml" xmlns:wp14="http://schemas.microsoft.com/office/word/2010/wordprocessingDrawing" xmlns:wp="http://schemas.openxmlformats.org/drawingml/2006/wordprocessingDrawing" xmlns:w10="urn:schemas-microsoft-com:office:word" xmlns:w="http://schemas.openxmlformats.org/wordprocessingml/2006/main" xmlns:w14="http://schemas.microsoft.com/office/word/2010/wordml" xmlns:w15="http://schemas.microsoft.com/office/word/2012/wordml" xmlns:wpg="http://schemas.microsoft.com/office/word/2010/wordprocessingGroup" xmlns:wpi="http://schemas.microsoft.com/office/word/2010/wordprocessingInk" xmlns:wne="http://schemas.microsoft.com/office/word/2006/wordml" xmlns:wps="http://schemas.microsoft.com/office/word/2010/wordprocessingShape" mc:Ignorable="w14 w15 wp14">
+<w:document xmlns:mo="http://schemas.microsoft.com/office/mac/office/2008/main" xmlns:ve="http://schemas.openxmlformats.org/markup-compatibility/2006" xmlns:mv="urn:schemas-microsoft-com:mac:vml" xmlns:o="urn:schemas-microsoft-com:office:office" xmlns:r="http://schemas.openxmlformats.org/officeDocument/2006/relationships" xmlns:m="http://schemas.openxmlformats.org/officeDocument/2006/math" xmlns:v="urn:schemas-microsoft-com:vml" xmlns:wp="http://schemas.openxmlformats.org/drawingml/2006/wordprocessingDrawing" xmlns:w10="urn:schemas-microsoft-com:office:word" xmlns:w="http://schemas.openxmlformats.org/wordprocessingml/2006/main" xmlns:wne="http://schemas.microsoft.com/office/word/2006/wordml">
   <w:body>
     <w:p/>
     <w:p/>
@@ -276,10 +276,299 @@
       </w:r>
     </w:p>
     <w:p/>
+    <w:p>
+      <w:pPr>
+        <w:spacing w:after="200" w:line="276" w:lineRule="auto"/>
+      </w:pPr>
+      <w:r>
+        <w:br w:type="page"/>
+      </w:r>
+    </w:p>
+    <w:p>
+      <w:pPr>
+        <w:spacing w:after="200" w:line="276" w:lineRule="auto"/>
+      </w:pPr>
+    </w:p>
+    <w:p>
+      <w:pPr>
+        <w:spacing w:after="200" w:line="276" w:lineRule="auto"/>
+      </w:pPr>
+    </w:p>
+    <w:p>
+      <w:pPr>
+        <w:rPr>
+          <w:u w:val="single"/>
+        </w:rPr>
+      </w:pPr>
+      <w:r>
+        <w:rPr>
+          <w:u w:val="single"/>
+        </w:rPr>
+        <w:t>2016 Girls Team Records (3</w:t>
+      </w:r>
+      <w:r>
+        <w:rPr>
+          <w:u w:val="single"/>
+        </w:rPr>
+        <w:t xml:space="preserve"> </w:t>
+      </w:r>
+      <w:r>
+        <w:rPr>
+          <w:u w:val="single"/>
+        </w:rPr>
+        <w:t>individual</w:t>
+      </w:r>
+      <w:r>
+        <w:rPr>
+          <w:u w:val="single"/>
+        </w:rPr>
+        <w:t>)</w:t>
+      </w:r>
+    </w:p>
+    <w:p/>
+    <w:p>
+      <w:r>
+        <w:t>9-10 Girls Backstroke</w:t>
+      </w:r>
+    </w:p>
+    <w:p>
+      <w:r>
+        <w:t>Adriana Smith</w:t>
+      </w:r>
+      <w:r>
+        <w:br/>
+      </w:r>
+      <w:r>
+        <w:t>32.14</w:t>
+      </w:r>
+      <w:r>
+        <w:br/>
+        <w:t>PARK</w:t>
+      </w:r>
+      <w:r>
+        <w:br/>
+        <w:t>2016</w:t>
+      </w:r>
+    </w:p>
+    <w:p/>
+    <w:p>
+      <w:r>
+        <w:t>15-18 Girls Freestyle</w:t>
+      </w:r>
+    </w:p>
+    <w:p>
+      <w:r>
+        <w:t xml:space="preserve">Madison </w:t>
+      </w:r>
+      <w:proofErr w:type="spellStart"/>
+      <w:r>
+        <w:t>Tagg</w:t>
+      </w:r>
+      <w:proofErr w:type="spellEnd"/>
+    </w:p>
+    <w:p>
+      <w:r>
+        <w:t>24.58</w:t>
+      </w:r>
+    </w:p>
+    <w:p>
+      <w:r>
+        <w:t>PARK</w:t>
+      </w:r>
+    </w:p>
+    <w:p>
+      <w:r>
+        <w:t>2016</w:t>
+      </w:r>
+    </w:p>
+    <w:p/>
+    <w:p>
+      <w:r>
+        <w:t>15-18 Girls Fly</w:t>
+      </w:r>
+    </w:p>
+    <w:p>
+      <w:r>
+        <w:t xml:space="preserve">Madison </w:t>
+      </w:r>
+      <w:proofErr w:type="spellStart"/>
+      <w:r>
+        <w:t>Tagg</w:t>
+      </w:r>
+      <w:proofErr w:type="spellEnd"/>
+    </w:p>
+    <w:p>
+      <w:r>
+        <w:t>26.81</w:t>
+      </w:r>
+    </w:p>
+    <w:p>
+      <w:r>
+        <w:t>PARK</w:t>
+      </w:r>
+    </w:p>
+    <w:p>
+      <w:r>
+        <w:t>2016</w:t>
+      </w:r>
+    </w:p>
+    <w:p/>
+    <w:p/>
+    <w:p>
+      <w:pPr>
+        <w:rPr>
+          <w:u w:val="single"/>
+        </w:rPr>
+      </w:pPr>
+      <w:r>
+        <w:rPr>
+          <w:u w:val="single"/>
+        </w:rPr>
+        <w:t>2016 Boys Team Records (1</w:t>
+      </w:r>
+      <w:r>
+        <w:rPr>
+          <w:u w:val="single"/>
+        </w:rPr>
+        <w:t xml:space="preserve"> </w:t>
+      </w:r>
+      <w:r>
+        <w:rPr>
+          <w:u w:val="single"/>
+        </w:rPr>
+        <w:t>individual</w:t>
+      </w:r>
+      <w:r>
+        <w:rPr>
+          <w:u w:val="single"/>
+        </w:rPr>
+        <w:t>)</w:t>
+      </w:r>
+    </w:p>
+    <w:p/>
+    <w:p>
+      <w:r>
+        <w:t>15-18 Boys Fly</w:t>
+      </w:r>
+    </w:p>
+    <w:p>
+      <w:r>
+        <w:t xml:space="preserve">Spencer </w:t>
+      </w:r>
+      <w:proofErr w:type="spellStart"/>
+      <w:r>
+        <w:t>Tagg</w:t>
+      </w:r>
+      <w:proofErr w:type="spellEnd"/>
+    </w:p>
+    <w:p>
+      <w:r>
+        <w:t>23.49</w:t>
+      </w:r>
+    </w:p>
+    <w:p>
+      <w:r>
+        <w:t>PARK</w:t>
+      </w:r>
+    </w:p>
+    <w:p>
+      <w:r>
+        <w:t>2016</w:t>
+      </w:r>
+    </w:p>
+    <w:p/>
+    <w:p/>
+    <w:p>
+      <w:pPr>
+        <w:rPr>
+          <w:u w:val="single"/>
+        </w:rPr>
+      </w:pPr>
+      <w:r>
+        <w:rPr>
+          <w:u w:val="single"/>
+        </w:rPr>
+        <w:t>2016 Boys Team Relay Records (1</w:t>
+      </w:r>
+      <w:r>
+        <w:rPr>
+          <w:u w:val="single"/>
+        </w:rPr>
+        <w:t xml:space="preserve"> </w:t>
+      </w:r>
+      <w:r>
+        <w:rPr>
+          <w:u w:val="single"/>
+        </w:rPr>
+        <w:t>relay</w:t>
+      </w:r>
+      <w:r>
+        <w:rPr>
+          <w:u w:val="single"/>
+        </w:rPr>
+        <w:t>)</w:t>
+      </w:r>
+    </w:p>
+    <w:p/>
+    <w:p>
+      <w:r>
+        <w:t>13-14 Boys Medley Relay</w:t>
+      </w:r>
+    </w:p>
+    <w:p>
+      <w:proofErr w:type="spellStart"/>
+      <w:r>
+        <w:t>Ohlson</w:t>
+      </w:r>
+      <w:proofErr w:type="spellEnd"/>
+      <w:r>
+        <w:t>,</w:t>
+      </w:r>
+    </w:p>
+    <w:p>
+      <w:proofErr w:type="spellStart"/>
+      <w:r>
+        <w:t>Brydon</w:t>
+      </w:r>
+      <w:proofErr w:type="spellEnd"/>
+      <w:r>
+        <w:t>,</w:t>
+      </w:r>
+    </w:p>
+    <w:p>
+      <w:proofErr w:type="spellStart"/>
+      <w:r>
+        <w:t>Vollmar</w:t>
+      </w:r>
+      <w:proofErr w:type="spellEnd"/>
+      <w:r>
+        <w:t>,</w:t>
+      </w:r>
+    </w:p>
+    <w:p>
+      <w:r>
+        <w:t>Wang</w:t>
+      </w:r>
+    </w:p>
+    <w:p>
+      <w:r>
+        <w:t>1:47:54</w:t>
+      </w:r>
+    </w:p>
+    <w:p>
+      <w:r>
+        <w:t>PARK</w:t>
+      </w:r>
+    </w:p>
+    <w:p>
+      <w:r>
+        <w:t>2016</w:t>
+      </w:r>
+    </w:p>
+    <w:p/>
     <w:sectPr>
       <w:pgSz w:w="12240" w:h="15840"/>
-      <w:pgMar w:top="1440" w:right="1440" w:bottom="1440" w:left="1440" w:header="720" w:footer="720" w:gutter="0"/>
-      <w:cols w:space="720"/>
+      <w:pgMar w:top="1440" w:right="1440" w:bottom="1440" w:left="1440" w:gutter="0"/>
       <w:docGrid w:linePitch="360"/>
     </w:sectPr>
   </w:body>
@@ -287,7 +576,7 @@
 </file>
 
 <file path=word/styles.xml><?xml version="1.0" encoding="utf-8"?>
-<w:styles xmlns:mc="http://schemas.openxmlformats.org/markup-compatibility/2006" xmlns:r="http://schemas.openxmlformats.org/officeDocument/2006/relationships" xmlns:w="http://schemas.openxmlformats.org/wordprocessingml/2006/main" xmlns:w14="http://schemas.microsoft.com/office/word/2010/wordml" xmlns:w15="http://schemas.microsoft.com/office/word/2012/wordml" mc:Ignorable="w14 w15">
+<w:styles xmlns:r="http://schemas.openxmlformats.org/officeDocument/2006/relationships" xmlns:w="http://schemas.openxmlformats.org/wordprocessingml/2006/main">
   <w:docDefaults>
     <w:rPrDefault>
       <w:rPr>
@@ -303,7 +592,7 @@
       </w:pPr>
     </w:pPrDefault>
   </w:docDefaults>
-  <w:latentStyles w:defLockedState="0" w:defUIPriority="0" w:defSemiHidden="0" w:defUnhideWhenUsed="0" w:defQFormat="0" w:count="382">
+  <w:latentStyles w:defLockedState="0" w:defUIPriority="0" w:defSemiHidden="0" w:defUnhideWhenUsed="0" w:defQFormat="0" w:count="276">
     <w:lsdException w:name="Normal" w:qFormat="1"/>
     <w:lsdException w:name="heading 5" w:semiHidden="1" w:unhideWhenUsed="1"/>
     <w:lsdException w:name="heading 6" w:semiHidden="1" w:unhideWhenUsed="1"/>
@@ -442,208 +731,7 @@
     <w:lsdException w:name="Note Level 5" w:semiHidden="1" w:unhideWhenUsed="1"/>
     <w:lsdException w:name="Note Level 6" w:semiHidden="1" w:unhideWhenUsed="1"/>
     <w:lsdException w:name="Note Level 7" w:semiHidden="1" w:unhideWhenUsed="1"/>
-    <w:lsdException w:name="Medium Shading 1"/>
-    <w:lsdException w:name="Medium Shading 2"/>
-    <w:lsdException w:name="Medium List 1"/>
-    <w:lsdException w:name="Medium List 2"/>
-    <w:lsdException w:name="Medium Grid 1"/>
-    <w:lsdException w:name="Medium Grid 2"/>
-    <w:lsdException w:name="Medium Grid 3"/>
-    <w:lsdException w:name="Dark List"/>
-    <w:lsdException w:name="Colorful Shading"/>
-    <w:lsdException w:name="Colorful List"/>
-    <w:lsdException w:name="Colorful Grid"/>
-    <w:lsdException w:name="Light Shading Accent 1"/>
-    <w:lsdException w:name="Light List Accent 1"/>
-    <w:lsdException w:name="Light Grid Accent 1"/>
-    <w:lsdException w:name="Medium Shading 1 Accent 1"/>
-    <w:lsdException w:name="Medium Shading 2 Accent 1"/>
-    <w:lsdException w:name="Medium List 1 Accent 1"/>
     <w:lsdException w:name="Revision" w:semiHidden="1"/>
-    <w:lsdException w:name="Medium List 2 Accent 1"/>
-    <w:lsdException w:name="Medium Grid 1 Accent 1"/>
-    <w:lsdException w:name="Medium Grid 2 Accent 1"/>
-    <w:lsdException w:name="Medium Grid 3 Accent 1"/>
-    <w:lsdException w:name="Dark List Accent 1"/>
-    <w:lsdException w:name="Colorful Shading Accent 1"/>
-    <w:lsdException w:name="Colorful List Accent 1"/>
-    <w:lsdException w:name="Colorful Grid Accent 1"/>
-    <w:lsdException w:name="Light Shading Accent 2"/>
-    <w:lsdException w:name="Light List Accent 2"/>
-    <w:lsdException w:name="Light Grid Accent 2"/>
-    <w:lsdException w:name="Medium Shading 1 Accent 2"/>
-    <w:lsdException w:name="Medium Shading 2 Accent 2"/>
-    <w:lsdException w:name="Medium List 1 Accent 2"/>
-    <w:lsdException w:name="Medium List 2 Accent 2"/>
-    <w:lsdException w:name="Medium Grid 1 Accent 2"/>
-    <w:lsdException w:name="Medium Grid 2 Accent 2"/>
-    <w:lsdException w:name="Medium Grid 3 Accent 2"/>
-    <w:lsdException w:name="Dark List Accent 2"/>
-    <w:lsdException w:name="Colorful Shading Accent 2"/>
-    <w:lsdException w:name="Colorful List Accent 2"/>
-    <w:lsdException w:name="Colorful Grid Accent 2"/>
-    <w:lsdException w:name="Light Shading Accent 3"/>
-    <w:lsdException w:name="Light List Accent 3"/>
-    <w:lsdException w:name="Light Grid Accent 3"/>
-    <w:lsdException w:name="Medium Shading 1 Accent 3"/>
-    <w:lsdException w:name="Medium Shading 2 Accent 3"/>
-    <w:lsdException w:name="Medium List 1 Accent 3"/>
-    <w:lsdException w:name="Medium List 2 Accent 3"/>
-    <w:lsdException w:name="Medium Grid 1 Accent 3"/>
-    <w:lsdException w:name="Medium Grid 2 Accent 3"/>
-    <w:lsdException w:name="Medium Grid 3 Accent 3"/>
-    <w:lsdException w:name="Dark List Accent 3"/>
-    <w:lsdException w:name="Colorful Shading Accent 3"/>
-    <w:lsdException w:name="Colorful List Accent 3"/>
-    <w:lsdException w:name="Colorful Grid Accent 3"/>
-    <w:lsdException w:name="Light Shading Accent 4"/>
-    <w:lsdException w:name="Light List Accent 4"/>
-    <w:lsdException w:name="Light Grid Accent 4"/>
-    <w:lsdException w:name="Medium Shading 1 Accent 4"/>
-    <w:lsdException w:name="Medium Shading 2 Accent 4"/>
-    <w:lsdException w:name="Medium List 1 Accent 4"/>
-    <w:lsdException w:name="Medium List 2 Accent 4"/>
-    <w:lsdException w:name="Medium Grid 1 Accent 4"/>
-    <w:lsdException w:name="Medium Grid 2 Accent 4"/>
-    <w:lsdException w:name="Medium Grid 3 Accent 4"/>
-    <w:lsdException w:name="Dark List Accent 4"/>
-    <w:lsdException w:name="Colorful Shading Accent 4"/>
-    <w:lsdException w:name="Colorful List Accent 4"/>
-    <w:lsdException w:name="Colorful Grid Accent 4"/>
-    <w:lsdException w:name="Light Shading Accent 5"/>
-    <w:lsdException w:name="Light List Accent 5"/>
-    <w:lsdException w:name="Light Grid Accent 5"/>
-    <w:lsdException w:name="Medium Shading 1 Accent 5"/>
-    <w:lsdException w:name="Medium Shading 2 Accent 5"/>
-    <w:lsdException w:name="Medium List 1 Accent 5"/>
-    <w:lsdException w:name="Medium List 2 Accent 5"/>
-    <w:lsdException w:name="Medium Grid 1 Accent 5"/>
-    <w:lsdException w:name="Medium Grid 2 Accent 5"/>
-    <w:lsdException w:name="Medium Grid 3 Accent 5"/>
-    <w:lsdException w:name="Dark List Accent 5"/>
-    <w:lsdException w:name="Colorful Shading Accent 5"/>
-    <w:lsdException w:name="Colorful List Accent 5"/>
-    <w:lsdException w:name="Colorful Grid Accent 5"/>
-    <w:lsdException w:name="Light Shading Accent 6"/>
-    <w:lsdException w:name="Light List Accent 6"/>
-    <w:lsdException w:name="Light Grid Accent 6"/>
-    <w:lsdException w:name="Medium Shading 1 Accent 6"/>
-    <w:lsdException w:name="Medium Shading 2 Accent 6"/>
-    <w:lsdException w:name="Medium List 1 Accent 6"/>
-    <w:lsdException w:name="Medium List 2 Accent 6"/>
-    <w:lsdException w:name="Medium Grid 1 Accent 6"/>
-    <w:lsdException w:name="Medium Grid 2 Accent 6"/>
-    <w:lsdException w:name="Medium Grid 3 Accent 6"/>
-    <w:lsdException w:name="Dark List Accent 6"/>
-    <w:lsdException w:name="Colorful Shading Accent 6"/>
-    <w:lsdException w:name="Colorful List Accent 6"/>
-    <w:lsdException w:name="Colorful Grid Accent 6"/>
-    <w:lsdException w:name="Plain Table 1" w:uiPriority="41"/>
-    <w:lsdException w:name="Plain Table 2" w:uiPriority="42"/>
-    <w:lsdException w:name="Plain Table 3" w:uiPriority="43"/>
-    <w:lsdException w:name="Plain Table 4" w:uiPriority="44"/>
-    <w:lsdException w:name="Plain Table 5" w:uiPriority="45"/>
-    <w:lsdException w:name="Grid Table Light" w:uiPriority="40"/>
-    <w:lsdException w:name="Grid Table 1 Light" w:uiPriority="46"/>
-    <w:lsdException w:name="Grid Table 2" w:uiPriority="47"/>
-    <w:lsdException w:name="Grid Table 3" w:uiPriority="48"/>
-    <w:lsdException w:name="Grid Table 4" w:uiPriority="49"/>
-    <w:lsdException w:name="Grid Table 5 Dark" w:uiPriority="50"/>
-    <w:lsdException w:name="Grid Table 6 Colorful" w:uiPriority="51"/>
-    <w:lsdException w:name="Grid Table 7 Colorful" w:uiPriority="52"/>
-    <w:lsdException w:name="Grid Table 1 Light Accent 1" w:uiPriority="46"/>
-    <w:lsdException w:name="Grid Table 2 Accent 1" w:uiPriority="47"/>
-    <w:lsdException w:name="Grid Table 3 Accent 1" w:uiPriority="48"/>
-    <w:lsdException w:name="Grid Table 4 Accent 1" w:uiPriority="49"/>
-    <w:lsdException w:name="Grid Table 5 Dark Accent 1" w:uiPriority="50"/>
-    <w:lsdException w:name="Grid Table 6 Colorful Accent 1" w:uiPriority="51"/>
-    <w:lsdException w:name="Grid Table 7 Colorful Accent 1" w:uiPriority="52"/>
-    <w:lsdException w:name="Grid Table 1 Light Accent 2" w:uiPriority="46"/>
-    <w:lsdException w:name="Grid Table 2 Accent 2" w:uiPriority="47"/>
-    <w:lsdException w:name="Grid Table 3 Accent 2" w:uiPriority="48"/>
-    <w:lsdException w:name="Grid Table 4 Accent 2" w:uiPriority="49"/>
-    <w:lsdException w:name="Grid Table 5 Dark Accent 2" w:uiPriority="50"/>
-    <w:lsdException w:name="Grid Table 6 Colorful Accent 2" w:uiPriority="51"/>
-    <w:lsdException w:name="Grid Table 7 Colorful Accent 2" w:uiPriority="52"/>
-    <w:lsdException w:name="Grid Table 1 Light Accent 3" w:uiPriority="46"/>
-    <w:lsdException w:name="Grid Table 2 Accent 3" w:uiPriority="47"/>
-    <w:lsdException w:name="Grid Table 3 Accent 3" w:uiPriority="48"/>
-    <w:lsdException w:name="Grid Table 4 Accent 3" w:uiPriority="49"/>
-    <w:lsdException w:name="Grid Table 5 Dark Accent 3" w:uiPriority="50"/>
-    <w:lsdException w:name="Grid Table 6 Colorful Accent 3" w:uiPriority="51"/>
-    <w:lsdException w:name="Grid Table 7 Colorful Accent 3" w:uiPriority="52"/>
-    <w:lsdException w:name="Grid Table 1 Light Accent 4" w:uiPriority="46"/>
-    <w:lsdException w:name="Grid Table 2 Accent 4" w:uiPriority="47"/>
-    <w:lsdException w:name="Grid Table 3 Accent 4" w:uiPriority="48"/>
-    <w:lsdException w:name="Grid Table 4 Accent 4" w:uiPriority="49"/>
-    <w:lsdException w:name="Grid Table 5 Dark Accent 4" w:uiPriority="50"/>
-    <w:lsdException w:name="Grid Table 6 Colorful Accent 4" w:uiPriority="51"/>
-    <w:lsdException w:name="Grid Table 7 Colorful Accent 4" w:uiPriority="52"/>
-    <w:lsdException w:name="Grid Table 1 Light Accent 5" w:uiPriority="46"/>
-    <w:lsdException w:name="Grid Table 2 Accent 5" w:uiPriority="47"/>
-    <w:lsdException w:name="Grid Table 3 Accent 5" w:uiPriority="48"/>
-    <w:lsdException w:name="Grid Table 4 Accent 5" w:uiPriority="49"/>
-    <w:lsdException w:name="Grid Table 5 Dark Accent 5" w:uiPriority="50"/>
-    <w:lsdException w:name="Grid Table 6 Colorful Accent 5" w:uiPriority="51"/>
-    <w:lsdException w:name="Grid Table 7 Colorful Accent 5" w:uiPriority="52"/>
-    <w:lsdException w:name="Grid Table 1 Light Accent 6" w:uiPriority="46"/>
-    <w:lsdException w:name="Grid Table 2 Accent 6" w:uiPriority="47"/>
-    <w:lsdException w:name="Grid Table 3 Accent 6" w:uiPriority="48"/>
-    <w:lsdException w:name="Grid Table 4 Accent 6" w:uiPriority="49"/>
-    <w:lsdException w:name="Grid Table 5 Dark Accent 6" w:uiPriority="50"/>
-    <w:lsdException w:name="Grid Table 6 Colorful Accent 6" w:uiPriority="51"/>
-    <w:lsdException w:name="Grid Table 7 Colorful Accent 6" w:uiPriority="52"/>
-    <w:lsdException w:name="List Table 1 Light" w:uiPriority="46"/>
-    <w:lsdException w:name="List Table 2" w:uiPriority="47"/>
-    <w:lsdException w:name="List Table 3" w:uiPriority="48"/>
-    <w:lsdException w:name="List Table 4" w:uiPriority="49"/>
-    <w:lsdException w:name="List Table 5 Dark" w:uiPriority="50"/>
-    <w:lsdException w:name="List Table 6 Colorful" w:uiPriority="51"/>
-    <w:lsdException w:name="List Table 7 Colorful" w:uiPriority="52"/>
-    <w:lsdException w:name="List Table 1 Light Accent 1" w:uiPriority="46"/>
-    <w:lsdException w:name="List Table 2 Accent 1" w:uiPriority="47"/>
-    <w:lsdException w:name="List Table 3 Accent 1" w:uiPriority="48"/>
-    <w:lsdException w:name="List Table 4 Accent 1" w:uiPriority="49"/>
-    <w:lsdException w:name="List Table 5 Dark Accent 1" w:uiPriority="50"/>
-    <w:lsdException w:name="List Table 6 Colorful Accent 1" w:uiPriority="51"/>
-    <w:lsdException w:name="List Table 7 Colorful Accent 1" w:uiPriority="52"/>
-    <w:lsdException w:name="List Table 1 Light Accent 2" w:uiPriority="46"/>
-    <w:lsdException w:name="List Table 2 Accent 2" w:uiPriority="47"/>
-    <w:lsdException w:name="List Table 3 Accent 2" w:uiPriority="48"/>
-    <w:lsdException w:name="List Table 4 Accent 2" w:uiPriority="49"/>
-    <w:lsdException w:name="List Table 5 Dark Accent 2" w:uiPriority="50"/>
-    <w:lsdException w:name="List Table 6 Colorful Accent 2" w:uiPriority="51"/>
-    <w:lsdException w:name="List Table 7 Colorful Accent 2" w:uiPriority="52"/>
-    <w:lsdException w:name="List Table 1 Light Accent 3" w:uiPriority="46"/>
-    <w:lsdException w:name="List Table 2 Accent 3" w:uiPriority="47"/>
-    <w:lsdException w:name="List Table 3 Accent 3" w:uiPriority="48"/>
-    <w:lsdException w:name="List Table 4 Accent 3" w:uiPriority="49"/>
-    <w:lsdException w:name="List Table 5 Dark Accent 3" w:uiPriority="50"/>
-    <w:lsdException w:name="List Table 6 Colorful Accent 3" w:uiPriority="51"/>
-    <w:lsdException w:name="List Table 7 Colorful Accent 3" w:uiPriority="52"/>
-    <w:lsdException w:name="List Table 1 Light Accent 4" w:uiPriority="46"/>
-    <w:lsdException w:name="List Table 2 Accent 4" w:uiPriority="47"/>
-    <w:lsdException w:name="List Table 3 Accent 4" w:uiPriority="48"/>
-    <w:lsdException w:name="List Table 4 Accent 4" w:uiPriority="49"/>
-    <w:lsdException w:name="List Table 5 Dark Accent 4" w:uiPriority="50"/>
-    <w:lsdException w:name="List Table 6 Colorful Accent 4" w:uiPriority="51"/>
-    <w:lsdException w:name="List Table 7 Colorful Accent 4" w:uiPriority="52"/>
-    <w:lsdException w:name="List Table 1 Light Accent 5" w:uiPriority="46"/>
-    <w:lsdException w:name="List Table 2 Accent 5" w:uiPriority="47"/>
-    <w:lsdException w:name="List Table 3 Accent 5" w:uiPriority="48"/>
-    <w:lsdException w:name="List Table 4 Accent 5" w:uiPriority="49"/>
-    <w:lsdException w:name="List Table 5 Dark Accent 5" w:uiPriority="50"/>
-    <w:lsdException w:name="List Table 6 Colorful Accent 5" w:uiPriority="51"/>
-    <w:lsdException w:name="List Table 7 Colorful Accent 5" w:uiPriority="52"/>
-    <w:lsdException w:name="List Table 1 Light Accent 6" w:uiPriority="46"/>
-    <w:lsdException w:name="List Table 2 Accent 6" w:uiPriority="47"/>
-    <w:lsdException w:name="List Table 3 Accent 6" w:uiPriority="48"/>
-    <w:lsdException w:name="List Table 4 Accent 6" w:uiPriority="49"/>
-    <w:lsdException w:name="List Table 5 Dark Accent 6" w:uiPriority="50"/>
-    <w:lsdException w:name="List Table 6 Colorful Accent 6" w:uiPriority="51"/>
-    <w:lsdException w:name="List Table 7 Colorful Accent 6" w:uiPriority="52"/>
-    <w:lsdException w:name="Mention" w:semiHidden="1" w:uiPriority="99" w:unhideWhenUsed="1"/>
-    <w:lsdException w:name="Smart Hyperlink" w:semiHidden="1" w:uiPriority="99" w:unhideWhenUsed="1"/>
   </w:latentStyles>
   <w:style w:type="paragraph" w:default="1" w:styleId="Normal">
     <w:name w:val="Normal"/>
@@ -660,15 +748,14 @@
   </w:style>
   <w:style w:type="character" w:default="1" w:styleId="DefaultParagraphFont">
     <w:name w:val="Default Paragraph Font"/>
-    <w:uiPriority w:val="1"/>
     <w:semiHidden/>
     <w:unhideWhenUsed/>
   </w:style>
   <w:style w:type="table" w:default="1" w:styleId="TableNormal">
     <w:name w:val="Normal Table"/>
-    <w:uiPriority w:val="99"/>
     <w:semiHidden/>
     <w:unhideWhenUsed/>
+    <w:qFormat/>
     <w:tblPr>
       <w:tblInd w:w="0" w:type="dxa"/>
       <w:tblCellMar>
@@ -681,7 +768,6 @@
   </w:style>
   <w:style w:type="numbering" w:default="1" w:styleId="NoList">
     <w:name w:val="No List"/>
-    <w:uiPriority w:val="99"/>
     <w:semiHidden/>
     <w:unhideWhenUsed/>
   </w:style>

</xml_diff>

<commit_message>
added tie for 13-14 Breast
</commit_message>
<xml_diff>
--- a/plaque-orders/2016-plaque-order.docx
+++ b/plaque-orders/2016-plaque-order.docx
@@ -1,6 +1,6 @@
 
 <file path=word/document.xml><?xml version="1.0" encoding="utf-8"?>
-<w:document xmlns:mo="http://schemas.microsoft.com/office/mac/office/2008/main" xmlns:ve="http://schemas.openxmlformats.org/markup-compatibility/2006" xmlns:mv="urn:schemas-microsoft-com:mac:vml" xmlns:o="urn:schemas-microsoft-com:office:office" xmlns:r="http://schemas.openxmlformats.org/officeDocument/2006/relationships" xmlns:m="http://schemas.openxmlformats.org/officeDocument/2006/math" xmlns:v="urn:schemas-microsoft-com:vml" xmlns:wp="http://schemas.openxmlformats.org/drawingml/2006/wordprocessingDrawing" xmlns:w10="urn:schemas-microsoft-com:office:word" xmlns:w="http://schemas.openxmlformats.org/wordprocessingml/2006/main" xmlns:wne="http://schemas.microsoft.com/office/word/2006/wordml">
+<w:document xmlns:wpc="http://schemas.microsoft.com/office/word/2010/wordprocessingCanvas" xmlns:mo="http://schemas.microsoft.com/office/mac/office/2008/main" xmlns:mc="http://schemas.openxmlformats.org/markup-compatibility/2006" xmlns:mv="urn:schemas-microsoft-com:mac:vml" xmlns:o="urn:schemas-microsoft-com:office:office" xmlns:r="http://schemas.openxmlformats.org/officeDocument/2006/relationships" xmlns:m="http://schemas.openxmlformats.org/officeDocument/2006/math" xmlns:v="urn:schemas-microsoft-com:vml" xmlns:wp14="http://schemas.microsoft.com/office/word/2010/wordprocessingDrawing" xmlns:wp="http://schemas.openxmlformats.org/drawingml/2006/wordprocessingDrawing" xmlns:w10="urn:schemas-microsoft-com:office:word" xmlns:w="http://schemas.openxmlformats.org/wordprocessingml/2006/main" xmlns:w14="http://schemas.microsoft.com/office/word/2010/wordml" xmlns:w15="http://schemas.microsoft.com/office/word/2012/wordml" xmlns:wpg="http://schemas.microsoft.com/office/word/2010/wordprocessingGroup" xmlns:wpi="http://schemas.microsoft.com/office/word/2010/wordprocessingInk" xmlns:wne="http://schemas.microsoft.com/office/word/2006/wordml" xmlns:wps="http://schemas.microsoft.com/office/word/2010/wordprocessingShape" mc:Ignorable="w14 w15 wp14">
   <w:body>
     <w:p/>
     <w:p/>
@@ -98,53 +98,45 @@
         <w:rPr>
           <w:rFonts w:eastAsia="Times New Roman"/>
         </w:rPr>
-        <w:t xml:space="preserve">Lucy </w:t>
-      </w:r>
-      <w:proofErr w:type="spellStart"/>
-      <w:r>
+        <w:t>Lucy Bretall</w:t>
+      </w:r>
+    </w:p>
+    <w:p>
+      <w:pPr>
         <w:rPr>
           <w:rFonts w:eastAsia="Times New Roman"/>
         </w:rPr>
-        <w:t>Bretall</w:t>
-      </w:r>
-      <w:proofErr w:type="spellEnd"/>
-    </w:p>
+      </w:pPr>
+      <w:r>
+        <w:rPr>
+          <w:rFonts w:eastAsia="Times New Roman"/>
+        </w:rPr>
+        <w:t>1:13.39</w:t>
+      </w:r>
+    </w:p>
+    <w:p>
+      <w:r>
+        <w:t>PARK</w:t>
+      </w:r>
+    </w:p>
+    <w:p>
+      <w:r>
+        <w:t>2016</w:t>
+      </w:r>
+    </w:p>
+    <w:p/>
     <w:p>
       <w:pPr>
         <w:rPr>
-          <w:rFonts w:eastAsia="Times New Roman"/>
+          <w:u w:val="single"/>
         </w:rPr>
       </w:pPr>
       <w:r>
         <w:rPr>
-          <w:rFonts w:eastAsia="Times New Roman"/>
-        </w:rPr>
-        <w:t>1:13.39</w:t>
-      </w:r>
-    </w:p>
-    <w:p>
-      <w:r>
-        <w:t>PARK</w:t>
-      </w:r>
-    </w:p>
-    <w:p>
-      <w:r>
+          <w:u w:val="single"/>
+        </w:rPr>
         <w:t>2016</w:t>
       </w:r>
-    </w:p>
-    <w:p/>
-    <w:p>
-      <w:pPr>
-        <w:rPr>
-          <w:u w:val="single"/>
-        </w:rPr>
-      </w:pPr>
-      <w:r>
-        <w:rPr>
-          <w:u w:val="single"/>
-        </w:rPr>
-        <w:t>2016</w:t>
-      </w:r>
       <w:r>
         <w:rPr>
           <w:u w:val="single"/>
@@ -178,8 +170,6 @@
       <w:r>
         <w:t>Free Relay</w:t>
       </w:r>
-      <w:bookmarkStart w:id="0" w:name="_GoBack"/>
-      <w:bookmarkEnd w:id="0"/>
     </w:p>
     <w:p>
       <w:r>
@@ -192,21 +182,14 @@
       </w:r>
     </w:p>
     <w:p>
-      <w:proofErr w:type="spellStart"/>
-      <w:r>
-        <w:t>Appl</w:t>
-      </w:r>
-      <w:proofErr w:type="spellEnd"/>
-      <w:r>
-        <w:t>,</w:t>
-      </w:r>
-    </w:p>
-    <w:p>
-      <w:proofErr w:type="spellStart"/>
+      <w:r>
+        <w:t>Appl,</w:t>
+      </w:r>
+    </w:p>
+    <w:p>
       <w:r>
         <w:t>Aiekn</w:t>
       </w:r>
-      <w:proofErr w:type="spellEnd"/>
       <w:r>
         <w:br/>
       </w:r>
@@ -245,21 +228,14 @@
       </w:r>
     </w:p>
     <w:p>
-      <w:proofErr w:type="spellStart"/>
-      <w:r>
-        <w:t>Appl</w:t>
-      </w:r>
-      <w:proofErr w:type="spellEnd"/>
-      <w:r>
-        <w:t>,</w:t>
-      </w:r>
-    </w:p>
-    <w:p>
-      <w:proofErr w:type="spellStart"/>
+      <w:r>
+        <w:t>Appl,</w:t>
+      </w:r>
+    </w:p>
+    <w:p>
       <w:r>
         <w:t>Aiekn</w:t>
       </w:r>
-      <w:proofErr w:type="spellEnd"/>
       <w:r>
         <w:br/>
       </w:r>
@@ -283,27 +259,20 @@
       <w:r>
         <w:br w:type="page"/>
       </w:r>
+      <w:bookmarkStart w:id="0" w:name="_GoBack"/>
+      <w:bookmarkEnd w:id="0"/>
     </w:p>
     <w:p>
       <w:pPr>
-        <w:spacing w:after="200" w:line="276" w:lineRule="auto"/>
+        <w:rPr>
+          <w:u w:val="single"/>
+        </w:rPr>
       </w:pPr>
-    </w:p>
-    <w:p>
-      <w:pPr>
-        <w:spacing w:after="200" w:line="276" w:lineRule="auto"/>
-      </w:pPr>
-    </w:p>
-    <w:p>
-      <w:pPr>
-        <w:rPr>
-          <w:u w:val="single"/>
-        </w:rPr>
-      </w:pPr>
-      <w:r>
-        <w:rPr>
-          <w:u w:val="single"/>
-        </w:rPr>
+      <w:r>
+        <w:rPr>
+          <w:u w:val="single"/>
+        </w:rPr>
+        <w:lastRenderedPageBreak/>
         <w:t>2016 Girls Team Records (3</w:t>
       </w:r>
       <w:r>
@@ -358,13 +327,8 @@
     </w:p>
     <w:p>
       <w:r>
-        <w:t xml:space="preserve">Madison </w:t>
-      </w:r>
-      <w:proofErr w:type="spellStart"/>
-      <w:r>
-        <w:t>Tagg</w:t>
-      </w:r>
-      <w:proofErr w:type="spellEnd"/>
+        <w:t>Madison Tagg</w:t>
+      </w:r>
     </w:p>
     <w:p>
       <w:r>
@@ -389,13 +353,8 @@
     </w:p>
     <w:p>
       <w:r>
-        <w:t xml:space="preserve">Madison </w:t>
-      </w:r>
-      <w:proofErr w:type="spellStart"/>
-      <w:r>
-        <w:t>Tagg</w:t>
-      </w:r>
-      <w:proofErr w:type="spellEnd"/>
+        <w:t>Madison Tagg</w:t>
+      </w:r>
     </w:p>
     <w:p>
       <w:r>
@@ -424,7 +383,7 @@
         <w:rPr>
           <w:u w:val="single"/>
         </w:rPr>
-        <w:t>2016 Boys Team Records (1</w:t>
+        <w:t>2016 Boys Team Records (2</w:t>
       </w:r>
       <w:r>
         <w:rPr>
@@ -453,13 +412,8 @@
     </w:p>
     <w:p>
       <w:r>
-        <w:t xml:space="preserve">Spencer </w:t>
-      </w:r>
-      <w:proofErr w:type="spellStart"/>
-      <w:r>
-        <w:t>Tagg</w:t>
-      </w:r>
-      <w:proofErr w:type="spellEnd"/>
+        <w:t>Spencer Tagg</w:t>
+      </w:r>
     </w:p>
     <w:p>
       <w:r>
@@ -477,6 +431,32 @@
       </w:r>
     </w:p>
     <w:p/>
+    <w:p>
+      <w:r>
+        <w:t>13-14 Boys Breaststroke</w:t>
+      </w:r>
+    </w:p>
+    <w:p>
+      <w:r>
+        <w:t>Sam Brasch 2002</w:t>
+      </w:r>
+    </w:p>
+    <w:p>
+      <w:r>
+        <w:t>Adian Vollmar 2016</w:t>
+      </w:r>
+    </w:p>
+    <w:p>
+      <w:r>
+        <w:t>29.21</w:t>
+      </w:r>
+    </w:p>
+    <w:p>
+      <w:r>
+        <w:t>PARK</w:t>
+      </w:r>
+    </w:p>
+    <w:p/>
     <w:p/>
     <w:p>
       <w:pPr>
@@ -516,33 +496,18 @@
       </w:r>
     </w:p>
     <w:p>
-      <w:proofErr w:type="spellStart"/>
-      <w:r>
-        <w:t>Ohlson</w:t>
-      </w:r>
-      <w:proofErr w:type="spellEnd"/>
-      <w:r>
-        <w:t>,</w:t>
-      </w:r>
-    </w:p>
-    <w:p>
-      <w:proofErr w:type="spellStart"/>
-      <w:r>
-        <w:t>Brydon</w:t>
-      </w:r>
-      <w:proofErr w:type="spellEnd"/>
-      <w:r>
-        <w:t>,</w:t>
-      </w:r>
-    </w:p>
-    <w:p>
-      <w:proofErr w:type="spellStart"/>
-      <w:r>
-        <w:t>Vollmar</w:t>
-      </w:r>
-      <w:proofErr w:type="spellEnd"/>
-      <w:r>
-        <w:t>,</w:t>
+      <w:r>
+        <w:t>Ohlson,</w:t>
+      </w:r>
+    </w:p>
+    <w:p>
+      <w:r>
+        <w:t>Brydon,</w:t>
+      </w:r>
+    </w:p>
+    <w:p>
+      <w:r>
+        <w:t>Vollmar,</w:t>
       </w:r>
     </w:p>
     <w:p>
@@ -568,7 +533,8 @@
     <w:p/>
     <w:sectPr>
       <w:pgSz w:w="12240" w:h="15840"/>
-      <w:pgMar w:top="1440" w:right="1440" w:bottom="1440" w:left="1440" w:gutter="0"/>
+      <w:pgMar w:top="1440" w:right="1440" w:bottom="1440" w:left="1440" w:header="720" w:footer="720" w:gutter="0"/>
+      <w:cols w:space="720"/>
       <w:docGrid w:linePitch="360"/>
     </w:sectPr>
   </w:body>
@@ -576,7 +542,7 @@
 </file>
 
 <file path=word/styles.xml><?xml version="1.0" encoding="utf-8"?>
-<w:styles xmlns:r="http://schemas.openxmlformats.org/officeDocument/2006/relationships" xmlns:w="http://schemas.openxmlformats.org/wordprocessingml/2006/main">
+<w:styles xmlns:mc="http://schemas.openxmlformats.org/markup-compatibility/2006" xmlns:r="http://schemas.openxmlformats.org/officeDocument/2006/relationships" xmlns:w="http://schemas.openxmlformats.org/wordprocessingml/2006/main" xmlns:w14="http://schemas.microsoft.com/office/word/2010/wordml" xmlns:w15="http://schemas.microsoft.com/office/word/2012/wordml" mc:Ignorable="w14 w15">
   <w:docDefaults>
     <w:rPrDefault>
       <w:rPr>
@@ -592,7 +558,7 @@
       </w:pPr>
     </w:pPrDefault>
   </w:docDefaults>
-  <w:latentStyles w:defLockedState="0" w:defUIPriority="0" w:defSemiHidden="0" w:defUnhideWhenUsed="0" w:defQFormat="0" w:count="276">
+  <w:latentStyles w:defLockedState="0" w:defUIPriority="0" w:defSemiHidden="0" w:defUnhideWhenUsed="0" w:defQFormat="0" w:count="382">
     <w:lsdException w:name="Normal" w:qFormat="1"/>
     <w:lsdException w:name="heading 5" w:semiHidden="1" w:unhideWhenUsed="1"/>
     <w:lsdException w:name="heading 6" w:semiHidden="1" w:unhideWhenUsed="1"/>
@@ -731,7 +697,208 @@
     <w:lsdException w:name="Note Level 5" w:semiHidden="1" w:unhideWhenUsed="1"/>
     <w:lsdException w:name="Note Level 6" w:semiHidden="1" w:unhideWhenUsed="1"/>
     <w:lsdException w:name="Note Level 7" w:semiHidden="1" w:unhideWhenUsed="1"/>
+    <w:lsdException w:name="Medium Shading 1"/>
+    <w:lsdException w:name="Medium Shading 2"/>
+    <w:lsdException w:name="Medium List 1"/>
+    <w:lsdException w:name="Medium List 2"/>
+    <w:lsdException w:name="Medium Grid 1"/>
+    <w:lsdException w:name="Medium Grid 2"/>
+    <w:lsdException w:name="Medium Grid 3"/>
+    <w:lsdException w:name="Dark List"/>
+    <w:lsdException w:name="Colorful Shading"/>
+    <w:lsdException w:name="Colorful List"/>
+    <w:lsdException w:name="Colorful Grid"/>
+    <w:lsdException w:name="Light Shading Accent 1"/>
+    <w:lsdException w:name="Light List Accent 1"/>
+    <w:lsdException w:name="Light Grid Accent 1"/>
+    <w:lsdException w:name="Medium Shading 1 Accent 1"/>
+    <w:lsdException w:name="Medium Shading 2 Accent 1"/>
+    <w:lsdException w:name="Medium List 1 Accent 1"/>
     <w:lsdException w:name="Revision" w:semiHidden="1"/>
+    <w:lsdException w:name="Medium List 2 Accent 1"/>
+    <w:lsdException w:name="Medium Grid 1 Accent 1"/>
+    <w:lsdException w:name="Medium Grid 2 Accent 1"/>
+    <w:lsdException w:name="Medium Grid 3 Accent 1"/>
+    <w:lsdException w:name="Dark List Accent 1"/>
+    <w:lsdException w:name="Colorful Shading Accent 1"/>
+    <w:lsdException w:name="Colorful List Accent 1"/>
+    <w:lsdException w:name="Colorful Grid Accent 1"/>
+    <w:lsdException w:name="Light Shading Accent 2"/>
+    <w:lsdException w:name="Light List Accent 2"/>
+    <w:lsdException w:name="Light Grid Accent 2"/>
+    <w:lsdException w:name="Medium Shading 1 Accent 2"/>
+    <w:lsdException w:name="Medium Shading 2 Accent 2"/>
+    <w:lsdException w:name="Medium List 1 Accent 2"/>
+    <w:lsdException w:name="Medium List 2 Accent 2"/>
+    <w:lsdException w:name="Medium Grid 1 Accent 2"/>
+    <w:lsdException w:name="Medium Grid 2 Accent 2"/>
+    <w:lsdException w:name="Medium Grid 3 Accent 2"/>
+    <w:lsdException w:name="Dark List Accent 2"/>
+    <w:lsdException w:name="Colorful Shading Accent 2"/>
+    <w:lsdException w:name="Colorful List Accent 2"/>
+    <w:lsdException w:name="Colorful Grid Accent 2"/>
+    <w:lsdException w:name="Light Shading Accent 3"/>
+    <w:lsdException w:name="Light List Accent 3"/>
+    <w:lsdException w:name="Light Grid Accent 3"/>
+    <w:lsdException w:name="Medium Shading 1 Accent 3"/>
+    <w:lsdException w:name="Medium Shading 2 Accent 3"/>
+    <w:lsdException w:name="Medium List 1 Accent 3"/>
+    <w:lsdException w:name="Medium List 2 Accent 3"/>
+    <w:lsdException w:name="Medium Grid 1 Accent 3"/>
+    <w:lsdException w:name="Medium Grid 2 Accent 3"/>
+    <w:lsdException w:name="Medium Grid 3 Accent 3"/>
+    <w:lsdException w:name="Dark List Accent 3"/>
+    <w:lsdException w:name="Colorful Shading Accent 3"/>
+    <w:lsdException w:name="Colorful List Accent 3"/>
+    <w:lsdException w:name="Colorful Grid Accent 3"/>
+    <w:lsdException w:name="Light Shading Accent 4"/>
+    <w:lsdException w:name="Light List Accent 4"/>
+    <w:lsdException w:name="Light Grid Accent 4"/>
+    <w:lsdException w:name="Medium Shading 1 Accent 4"/>
+    <w:lsdException w:name="Medium Shading 2 Accent 4"/>
+    <w:lsdException w:name="Medium List 1 Accent 4"/>
+    <w:lsdException w:name="Medium List 2 Accent 4"/>
+    <w:lsdException w:name="Medium Grid 1 Accent 4"/>
+    <w:lsdException w:name="Medium Grid 2 Accent 4"/>
+    <w:lsdException w:name="Medium Grid 3 Accent 4"/>
+    <w:lsdException w:name="Dark List Accent 4"/>
+    <w:lsdException w:name="Colorful Shading Accent 4"/>
+    <w:lsdException w:name="Colorful List Accent 4"/>
+    <w:lsdException w:name="Colorful Grid Accent 4"/>
+    <w:lsdException w:name="Light Shading Accent 5"/>
+    <w:lsdException w:name="Light List Accent 5"/>
+    <w:lsdException w:name="Light Grid Accent 5"/>
+    <w:lsdException w:name="Medium Shading 1 Accent 5"/>
+    <w:lsdException w:name="Medium Shading 2 Accent 5"/>
+    <w:lsdException w:name="Medium List 1 Accent 5"/>
+    <w:lsdException w:name="Medium List 2 Accent 5"/>
+    <w:lsdException w:name="Medium Grid 1 Accent 5"/>
+    <w:lsdException w:name="Medium Grid 2 Accent 5"/>
+    <w:lsdException w:name="Medium Grid 3 Accent 5"/>
+    <w:lsdException w:name="Dark List Accent 5"/>
+    <w:lsdException w:name="Colorful Shading Accent 5"/>
+    <w:lsdException w:name="Colorful List Accent 5"/>
+    <w:lsdException w:name="Colorful Grid Accent 5"/>
+    <w:lsdException w:name="Light Shading Accent 6"/>
+    <w:lsdException w:name="Light List Accent 6"/>
+    <w:lsdException w:name="Light Grid Accent 6"/>
+    <w:lsdException w:name="Medium Shading 1 Accent 6"/>
+    <w:lsdException w:name="Medium Shading 2 Accent 6"/>
+    <w:lsdException w:name="Medium List 1 Accent 6"/>
+    <w:lsdException w:name="Medium List 2 Accent 6"/>
+    <w:lsdException w:name="Medium Grid 1 Accent 6"/>
+    <w:lsdException w:name="Medium Grid 2 Accent 6"/>
+    <w:lsdException w:name="Medium Grid 3 Accent 6"/>
+    <w:lsdException w:name="Dark List Accent 6"/>
+    <w:lsdException w:name="Colorful Shading Accent 6"/>
+    <w:lsdException w:name="Colorful List Accent 6"/>
+    <w:lsdException w:name="Colorful Grid Accent 6"/>
+    <w:lsdException w:name="Plain Table 1" w:uiPriority="41"/>
+    <w:lsdException w:name="Plain Table 2" w:uiPriority="42"/>
+    <w:lsdException w:name="Plain Table 3" w:uiPriority="43"/>
+    <w:lsdException w:name="Plain Table 4" w:uiPriority="44"/>
+    <w:lsdException w:name="Plain Table 5" w:uiPriority="45"/>
+    <w:lsdException w:name="Grid Table Light" w:uiPriority="40"/>
+    <w:lsdException w:name="Grid Table 1 Light" w:uiPriority="46"/>
+    <w:lsdException w:name="Grid Table 2" w:uiPriority="47"/>
+    <w:lsdException w:name="Grid Table 3" w:uiPriority="48"/>
+    <w:lsdException w:name="Grid Table 4" w:uiPriority="49"/>
+    <w:lsdException w:name="Grid Table 5 Dark" w:uiPriority="50"/>
+    <w:lsdException w:name="Grid Table 6 Colorful" w:uiPriority="51"/>
+    <w:lsdException w:name="Grid Table 7 Colorful" w:uiPriority="52"/>
+    <w:lsdException w:name="Grid Table 1 Light Accent 1" w:uiPriority="46"/>
+    <w:lsdException w:name="Grid Table 2 Accent 1" w:uiPriority="47"/>
+    <w:lsdException w:name="Grid Table 3 Accent 1" w:uiPriority="48"/>
+    <w:lsdException w:name="Grid Table 4 Accent 1" w:uiPriority="49"/>
+    <w:lsdException w:name="Grid Table 5 Dark Accent 1" w:uiPriority="50"/>
+    <w:lsdException w:name="Grid Table 6 Colorful Accent 1" w:uiPriority="51"/>
+    <w:lsdException w:name="Grid Table 7 Colorful Accent 1" w:uiPriority="52"/>
+    <w:lsdException w:name="Grid Table 1 Light Accent 2" w:uiPriority="46"/>
+    <w:lsdException w:name="Grid Table 2 Accent 2" w:uiPriority="47"/>
+    <w:lsdException w:name="Grid Table 3 Accent 2" w:uiPriority="48"/>
+    <w:lsdException w:name="Grid Table 4 Accent 2" w:uiPriority="49"/>
+    <w:lsdException w:name="Grid Table 5 Dark Accent 2" w:uiPriority="50"/>
+    <w:lsdException w:name="Grid Table 6 Colorful Accent 2" w:uiPriority="51"/>
+    <w:lsdException w:name="Grid Table 7 Colorful Accent 2" w:uiPriority="52"/>
+    <w:lsdException w:name="Grid Table 1 Light Accent 3" w:uiPriority="46"/>
+    <w:lsdException w:name="Grid Table 2 Accent 3" w:uiPriority="47"/>
+    <w:lsdException w:name="Grid Table 3 Accent 3" w:uiPriority="48"/>
+    <w:lsdException w:name="Grid Table 4 Accent 3" w:uiPriority="49"/>
+    <w:lsdException w:name="Grid Table 5 Dark Accent 3" w:uiPriority="50"/>
+    <w:lsdException w:name="Grid Table 6 Colorful Accent 3" w:uiPriority="51"/>
+    <w:lsdException w:name="Grid Table 7 Colorful Accent 3" w:uiPriority="52"/>
+    <w:lsdException w:name="Grid Table 1 Light Accent 4" w:uiPriority="46"/>
+    <w:lsdException w:name="Grid Table 2 Accent 4" w:uiPriority="47"/>
+    <w:lsdException w:name="Grid Table 3 Accent 4" w:uiPriority="48"/>
+    <w:lsdException w:name="Grid Table 4 Accent 4" w:uiPriority="49"/>
+    <w:lsdException w:name="Grid Table 5 Dark Accent 4" w:uiPriority="50"/>
+    <w:lsdException w:name="Grid Table 6 Colorful Accent 4" w:uiPriority="51"/>
+    <w:lsdException w:name="Grid Table 7 Colorful Accent 4" w:uiPriority="52"/>
+    <w:lsdException w:name="Grid Table 1 Light Accent 5" w:uiPriority="46"/>
+    <w:lsdException w:name="Grid Table 2 Accent 5" w:uiPriority="47"/>
+    <w:lsdException w:name="Grid Table 3 Accent 5" w:uiPriority="48"/>
+    <w:lsdException w:name="Grid Table 4 Accent 5" w:uiPriority="49"/>
+    <w:lsdException w:name="Grid Table 5 Dark Accent 5" w:uiPriority="50"/>
+    <w:lsdException w:name="Grid Table 6 Colorful Accent 5" w:uiPriority="51"/>
+    <w:lsdException w:name="Grid Table 7 Colorful Accent 5" w:uiPriority="52"/>
+    <w:lsdException w:name="Grid Table 1 Light Accent 6" w:uiPriority="46"/>
+    <w:lsdException w:name="Grid Table 2 Accent 6" w:uiPriority="47"/>
+    <w:lsdException w:name="Grid Table 3 Accent 6" w:uiPriority="48"/>
+    <w:lsdException w:name="Grid Table 4 Accent 6" w:uiPriority="49"/>
+    <w:lsdException w:name="Grid Table 5 Dark Accent 6" w:uiPriority="50"/>
+    <w:lsdException w:name="Grid Table 6 Colorful Accent 6" w:uiPriority="51"/>
+    <w:lsdException w:name="Grid Table 7 Colorful Accent 6" w:uiPriority="52"/>
+    <w:lsdException w:name="List Table 1 Light" w:uiPriority="46"/>
+    <w:lsdException w:name="List Table 2" w:uiPriority="47"/>
+    <w:lsdException w:name="List Table 3" w:uiPriority="48"/>
+    <w:lsdException w:name="List Table 4" w:uiPriority="49"/>
+    <w:lsdException w:name="List Table 5 Dark" w:uiPriority="50"/>
+    <w:lsdException w:name="List Table 6 Colorful" w:uiPriority="51"/>
+    <w:lsdException w:name="List Table 7 Colorful" w:uiPriority="52"/>
+    <w:lsdException w:name="List Table 1 Light Accent 1" w:uiPriority="46"/>
+    <w:lsdException w:name="List Table 2 Accent 1" w:uiPriority="47"/>
+    <w:lsdException w:name="List Table 3 Accent 1" w:uiPriority="48"/>
+    <w:lsdException w:name="List Table 4 Accent 1" w:uiPriority="49"/>
+    <w:lsdException w:name="List Table 5 Dark Accent 1" w:uiPriority="50"/>
+    <w:lsdException w:name="List Table 6 Colorful Accent 1" w:uiPriority="51"/>
+    <w:lsdException w:name="List Table 7 Colorful Accent 1" w:uiPriority="52"/>
+    <w:lsdException w:name="List Table 1 Light Accent 2" w:uiPriority="46"/>
+    <w:lsdException w:name="List Table 2 Accent 2" w:uiPriority="47"/>
+    <w:lsdException w:name="List Table 3 Accent 2" w:uiPriority="48"/>
+    <w:lsdException w:name="List Table 4 Accent 2" w:uiPriority="49"/>
+    <w:lsdException w:name="List Table 5 Dark Accent 2" w:uiPriority="50"/>
+    <w:lsdException w:name="List Table 6 Colorful Accent 2" w:uiPriority="51"/>
+    <w:lsdException w:name="List Table 7 Colorful Accent 2" w:uiPriority="52"/>
+    <w:lsdException w:name="List Table 1 Light Accent 3" w:uiPriority="46"/>
+    <w:lsdException w:name="List Table 2 Accent 3" w:uiPriority="47"/>
+    <w:lsdException w:name="List Table 3 Accent 3" w:uiPriority="48"/>
+    <w:lsdException w:name="List Table 4 Accent 3" w:uiPriority="49"/>
+    <w:lsdException w:name="List Table 5 Dark Accent 3" w:uiPriority="50"/>
+    <w:lsdException w:name="List Table 6 Colorful Accent 3" w:uiPriority="51"/>
+    <w:lsdException w:name="List Table 7 Colorful Accent 3" w:uiPriority="52"/>
+    <w:lsdException w:name="List Table 1 Light Accent 4" w:uiPriority="46"/>
+    <w:lsdException w:name="List Table 2 Accent 4" w:uiPriority="47"/>
+    <w:lsdException w:name="List Table 3 Accent 4" w:uiPriority="48"/>
+    <w:lsdException w:name="List Table 4 Accent 4" w:uiPriority="49"/>
+    <w:lsdException w:name="List Table 5 Dark Accent 4" w:uiPriority="50"/>
+    <w:lsdException w:name="List Table 6 Colorful Accent 4" w:uiPriority="51"/>
+    <w:lsdException w:name="List Table 7 Colorful Accent 4" w:uiPriority="52"/>
+    <w:lsdException w:name="List Table 1 Light Accent 5" w:uiPriority="46"/>
+    <w:lsdException w:name="List Table 2 Accent 5" w:uiPriority="47"/>
+    <w:lsdException w:name="List Table 3 Accent 5" w:uiPriority="48"/>
+    <w:lsdException w:name="List Table 4 Accent 5" w:uiPriority="49"/>
+    <w:lsdException w:name="List Table 5 Dark Accent 5" w:uiPriority="50"/>
+    <w:lsdException w:name="List Table 6 Colorful Accent 5" w:uiPriority="51"/>
+    <w:lsdException w:name="List Table 7 Colorful Accent 5" w:uiPriority="52"/>
+    <w:lsdException w:name="List Table 1 Light Accent 6" w:uiPriority="46"/>
+    <w:lsdException w:name="List Table 2 Accent 6" w:uiPriority="47"/>
+    <w:lsdException w:name="List Table 3 Accent 6" w:uiPriority="48"/>
+    <w:lsdException w:name="List Table 4 Accent 6" w:uiPriority="49"/>
+    <w:lsdException w:name="List Table 5 Dark Accent 6" w:uiPriority="50"/>
+    <w:lsdException w:name="List Table 6 Colorful Accent 6" w:uiPriority="51"/>
+    <w:lsdException w:name="List Table 7 Colorful Accent 6" w:uiPriority="52"/>
+    <w:lsdException w:name="Mention" w:semiHidden="1" w:uiPriority="99" w:unhideWhenUsed="1"/>
+    <w:lsdException w:name="Smart Hyperlink" w:semiHidden="1" w:uiPriority="99" w:unhideWhenUsed="1"/>
   </w:latentStyles>
   <w:style w:type="paragraph" w:default="1" w:styleId="Normal">
     <w:name w:val="Normal"/>
@@ -748,14 +915,15 @@
   </w:style>
   <w:style w:type="character" w:default="1" w:styleId="DefaultParagraphFont">
     <w:name w:val="Default Paragraph Font"/>
+    <w:uiPriority w:val="1"/>
     <w:semiHidden/>
     <w:unhideWhenUsed/>
   </w:style>
   <w:style w:type="table" w:default="1" w:styleId="TableNormal">
     <w:name w:val="Normal Table"/>
+    <w:uiPriority w:val="99"/>
     <w:semiHidden/>
     <w:unhideWhenUsed/>
-    <w:qFormat/>
     <w:tblPr>
       <w:tblInd w:w="0" w:type="dxa"/>
       <w:tblCellMar>
@@ -768,6 +936,7 @@
   </w:style>
   <w:style w:type="numbering" w:default="1" w:styleId="NoList">
     <w:name w:val="No List"/>
+    <w:uiPriority w:val="99"/>
     <w:semiHidden/>
     <w:unhideWhenUsed/>
   </w:style>

</xml_diff>